<commit_message>
update new vocab: inflict
</commit_message>
<xml_diff>
--- a/Vocab.docx
+++ b/Vocab.docx
@@ -2297,6 +2297,11 @@
     </w:p>
     <w:p>
       <w:pPr>
+        <w:ind w:left="360"/>
+      </w:pPr>
+    </w:p>
+    <w:p>
+      <w:pPr>
         <w:pStyle w:val="ListParagraph"/>
         <w:numPr>
           <w:ilvl w:val="0"/>
@@ -2354,6 +2359,7 @@
         <w:t xml:space="preserve"> Tires are made of rubber.</w:t>
       </w:r>
     </w:p>
+    <w:p/>
     <w:p>
       <w:pPr>
         <w:pStyle w:val="ListParagraph"/>
@@ -2398,6 +2404,91 @@
       <w:r>
         <w:t>We played a rubber of bridge.</w:t>
       </w:r>
+    </w:p>
+    <w:p>
+      <w:pPr>
+        <w:ind w:left="360"/>
+      </w:pPr>
+    </w:p>
+    <w:p>
+      <w:pPr>
+        <w:pStyle w:val="ListParagraph"/>
+        <w:numPr>
+          <w:ilvl w:val="0"/>
+          <w:numId w:val="1"/>
+        </w:numPr>
+      </w:pPr>
+      <w:r>
+        <w:rPr>
+          <w:b/>
+          <w:bCs/>
+        </w:rPr>
+        <w:t>Inflict</w:t>
+      </w:r>
+      <w:r>
+        <w:rPr>
+          <w:b/>
+          <w:bCs/>
+        </w:rPr>
+        <w:t xml:space="preserve"> </w:t>
+      </w:r>
+      <w:r>
+        <w:t xml:space="preserve">(v): </w:t>
+      </w:r>
+      <w:r>
+        <w:t>to force someone to experience something very unpleasant</w:t>
+      </w:r>
+    </w:p>
+    <w:p>
+      <w:pPr>
+        <w:ind w:left="360"/>
+      </w:pPr>
+      <w:r>
+        <w:sym w:font="Wingdings" w:char="F0E0"/>
+      </w:r>
+      <w:r>
+        <w:t xml:space="preserve"> These new bullets are capable of inflicting massive injuries.</w:t>
+      </w:r>
+    </w:p>
+    <w:p>
+      <w:pPr>
+        <w:ind w:left="360"/>
+      </w:pPr>
+      <w:r>
+        <w:sym w:font="Wingdings" w:char="F0E0"/>
+      </w:r>
+      <w:r>
+        <w:t xml:space="preserve"> </w:t>
+      </w:r>
+      <w:r>
+        <w:rPr>
+          <w:b/>
+          <w:bCs/>
+        </w:rPr>
+        <w:t>(be) inflicted on</w:t>
+      </w:r>
+      <w:r>
+        <w:t>: The suffering (</w:t>
+      </w:r>
+      <w:r>
+        <w:rPr>
+          <w:lang w:val="vi-VN"/>
+        </w:rPr>
+        <w:t>sự chịu đựng</w:t>
+      </w:r>
+      <w:r>
+        <w:t>) inflicted on these children was unimaginable.</w:t>
+      </w:r>
+    </w:p>
+    <w:p>
+      <w:pPr>
+        <w:ind w:left="360"/>
+      </w:pPr>
+    </w:p>
+    <w:p>
+      <w:pPr>
+        <w:ind w:left="360"/>
+      </w:pPr>
     </w:p>
     <w:sectPr>
       <w:pgSz w:w="12240" w:h="15840"/>
@@ -3111,7 +3202,6 @@
   <w:style w:type="character" w:default="1" w:styleId="DefaultParagraphFont">
     <w:name w:val="Default Paragraph Font"/>
     <w:uiPriority w:val="1"/>
-    <w:semiHidden/>
     <w:unhideWhenUsed/>
   </w:style>
   <w:style w:type="table" w:default="1" w:styleId="TableNormal">

</xml_diff>